<commit_message>
chore: add .worktrees/ to .gitignore
Prevents worktree contents from being tracked in the repository.

Co-Authored-By: Claude Opus 4.6 <noreply@anthropic.com>
</commit_message>
<xml_diff>
--- a/entregas/oficios/OFICIO_01_CRI_PROVOCACAO_INSTITUICAO.docx
+++ b/entregas/oficios/OFICIO_01_CRI_PROVOCACAO_INSTITUICAO.docx
@@ -548,6 +548,174 @@
             </w:pPr>
             <w:r>
               <w:t xml:space="preserve">O valor mensal junto a esta Secretaria é de R$ 38.860,41 (trinta e oito mil, oitocentos e sessenta reais e quarenta e um centavos).</w:t>
+            </w:r>
+          </w:p>
+        </w:tc>
+      </w:tr>
+    </w:tbl>
+    <w:p/>
+    <w:tbl>
+      <w:tblPr>
+        <w:tblStyle w:val="Table"/>
+        <w:tblW w:type="auto" w:w="0"/>
+        <w:tblLook w:firstRow="1" w:lastRow="0" w:firstColumn="0" w:lastColumn="0" w:noHBand="0" w:noVBand="0" w:val="0020"/>
+      </w:tblPr>
+      <w:tblGrid>
+        <w:gridCol w:w="2640"/>
+        <w:gridCol w:w="2640"/>
+        <w:gridCol w:w="2640"/>
+      </w:tblGrid>
+      <w:tr>
+        <w:trPr>
+          <w:tblHeader w:val="on"/>
+        </w:trPr>
+        <w:tc>
+          <w:tcPr/>
+          <w:p>
+            <w:pPr>
+              <w:pStyle w:val="Compact"/>
+            </w:pPr>
+            <w:r>
+              <w:t xml:space="preserve">Escopo financeiro</w:t>
+            </w:r>
+          </w:p>
+        </w:tc>
+        <w:tc>
+          <w:tcPr/>
+          <w:p>
+            <w:pPr>
+              <w:pStyle w:val="Compact"/>
+            </w:pPr>
+            <w:r>
+              <w:t xml:space="preserve">Valor Mensal</w:t>
+            </w:r>
+          </w:p>
+        </w:tc>
+        <w:tc>
+          <w:tcPr/>
+          <w:p>
+            <w:pPr>
+              <w:pStyle w:val="Compact"/>
+            </w:pPr>
+            <w:r>
+              <w:t xml:space="preserve">Valor Anual (12 meses)</w:t>
+            </w:r>
+          </w:p>
+        </w:tc>
+      </w:tr>
+      <w:tr>
+        <w:tc>
+          <w:tcPr/>
+          <w:p>
+            <w:pPr>
+              <w:pStyle w:val="Compact"/>
+            </w:pPr>
+            <w:r>
+              <w:t xml:space="preserve">Escopo 1 — SERDI</w:t>
+            </w:r>
+          </w:p>
+        </w:tc>
+        <w:tc>
+          <w:tcPr/>
+          <w:p>
+            <w:pPr>
+              <w:pStyle w:val="Compact"/>
+            </w:pPr>
+            <w:r>
+              <w:t xml:space="preserve">R$ 35.247,57</w:t>
+            </w:r>
+          </w:p>
+        </w:tc>
+        <w:tc>
+          <w:tcPr/>
+          <w:p>
+            <w:pPr>
+              <w:pStyle w:val="Compact"/>
+            </w:pPr>
+            <w:r>
+              <w:t xml:space="preserve">R$ 422.970,84</w:t>
+            </w:r>
+          </w:p>
+        </w:tc>
+      </w:tr>
+      <w:tr>
+        <w:tc>
+          <w:tcPr/>
+          <w:p>
+            <w:pPr>
+              <w:pStyle w:val="Compact"/>
+            </w:pPr>
+            <w:r>
+              <w:t xml:space="preserve">Escopo 2 — Suplementar</w:t>
+            </w:r>
+          </w:p>
+        </w:tc>
+        <w:tc>
+          <w:tcPr/>
+          <w:p>
+            <w:pPr>
+              <w:pStyle w:val="Compact"/>
+            </w:pPr>
+            <w:r>
+              <w:t xml:space="preserve">R$ 3.612,84</w:t>
+            </w:r>
+          </w:p>
+        </w:tc>
+        <w:tc>
+          <w:tcPr/>
+          <w:p>
+            <w:pPr>
+              <w:pStyle w:val="Compact"/>
+            </w:pPr>
+            <w:r>
+              <w:t xml:space="preserve">R$ 43.354,08</w:t>
+            </w:r>
+          </w:p>
+        </w:tc>
+      </w:tr>
+      <w:tr>
+        <w:tc>
+          <w:tcPr/>
+          <w:p>
+            <w:pPr>
+              <w:pStyle w:val="Compact"/>
+            </w:pPr>
+            <w:r>
+              <w:rPr>
+                <w:b/>
+                <w:bCs/>
+              </w:rPr>
+              <w:t xml:space="preserve">TOTAL</w:t>
+            </w:r>
+          </w:p>
+        </w:tc>
+        <w:tc>
+          <w:tcPr/>
+          <w:p>
+            <w:pPr>
+              <w:pStyle w:val="Compact"/>
+            </w:pPr>
+            <w:r>
+              <w:rPr>
+                <w:b/>
+                <w:bCs/>
+              </w:rPr>
+              <w:t xml:space="preserve">R$ 38.860,41</w:t>
+            </w:r>
+          </w:p>
+        </w:tc>
+        <w:tc>
+          <w:tcPr/>
+          <w:p>
+            <w:pPr>
+              <w:pStyle w:val="Compact"/>
+            </w:pPr>
+            <w:r>
+              <w:rPr>
+                <w:b/>
+                <w:bCs/>
+              </w:rPr>
+              <w:t xml:space="preserve">R$ 466.324,92</w:t>
             </w:r>
           </w:p>
         </w:tc>

</xml_diff>